<commit_message>
Added controller and admin VCs
</commit_message>
<xml_diff>
--- a/Use Case - Goran.docx
+++ b/Use Case - Goran.docx
@@ -1,6 +1,6 @@
 
 <file path=word/document.xml><?xml version="1.0" encoding="utf-8"?>
-<w:document xmlns:wpc="http://schemas.microsoft.com/office/word/2010/wordprocessingCanvas" xmlns:mc="http://schemas.openxmlformats.org/markup-compatibility/2006" xmlns:o="urn:schemas-microsoft-com:office:office" xmlns:r="http://schemas.openxmlformats.org/officeDocument/2006/relationships" xmlns:m="http://schemas.openxmlformats.org/officeDocument/2006/math" xmlns:v="urn:schemas-microsoft-com:vml" xmlns:wp14="http://schemas.microsoft.com/office/word/2010/wordprocessingDrawing" xmlns:wp="http://schemas.openxmlformats.org/drawingml/2006/wordprocessingDrawing" xmlns:w10="urn:schemas-microsoft-com:office:word" xmlns:w="http://schemas.openxmlformats.org/wordprocessingml/2006/main" xmlns:w14="http://schemas.microsoft.com/office/word/2010/wordml" xmlns:wpg="http://schemas.microsoft.com/office/word/2010/wordprocessingGroup" xmlns:wpi="http://schemas.microsoft.com/office/word/2010/wordprocessingInk" xmlns:wne="http://schemas.microsoft.com/office/word/2006/wordml" xmlns:wps="http://schemas.microsoft.com/office/word/2010/wordprocessingShape" mc:Ignorable="w14 wp14">
+<w:document xmlns:wpc="http://schemas.microsoft.com/office/word/2010/wordprocessingCanvas" xmlns:mo="http://schemas.microsoft.com/office/mac/office/2008/main" xmlns:mc="http://schemas.openxmlformats.org/markup-compatibility/2006" xmlns:mv="urn:schemas-microsoft-com:mac:vml" xmlns:o="urn:schemas-microsoft-com:office:office" xmlns:r="http://schemas.openxmlformats.org/officeDocument/2006/relationships" xmlns:m="http://schemas.openxmlformats.org/officeDocument/2006/math" xmlns:v="urn:schemas-microsoft-com:vml" xmlns:wp14="http://schemas.microsoft.com/office/word/2010/wordprocessingDrawing" xmlns:wp="http://schemas.openxmlformats.org/drawingml/2006/wordprocessingDrawing" xmlns:w10="urn:schemas-microsoft-com:office:word" xmlns:w="http://schemas.openxmlformats.org/wordprocessingml/2006/main" xmlns:w14="http://schemas.microsoft.com/office/word/2010/wordml" xmlns:wpg="http://schemas.microsoft.com/office/word/2010/wordprocessingGroup" xmlns:wpi="http://schemas.microsoft.com/office/word/2010/wordprocessingInk" xmlns:wne="http://schemas.microsoft.com/office/word/2006/wordml" xmlns:wps="http://schemas.microsoft.com/office/word/2010/wordprocessingShape" mc:Ignorable="w14 wp14">
   <w:body>
     <w:p>
       <w:pPr>
@@ -299,7 +299,27 @@
           <w:szCs w:val="24"/>
           <w:shd w:val="clear" w:color="auto" w:fill="FFFFFF"/>
         </w:rPr>
-        <w:t xml:space="preserve"> Web </w:t>
+        <w:t xml:space="preserve"> </w:t>
+      </w:r>
+      <w:proofErr w:type="spellStart"/>
+      <w:r>
+        <w:rPr>
+          <w:rFonts w:cs="Arial"/>
+          <w:sz w:val="24"/>
+          <w:szCs w:val="24"/>
+          <w:shd w:val="clear" w:color="auto" w:fill="FFFFFF"/>
+        </w:rPr>
+        <w:t>mobilnog</w:t>
+      </w:r>
+      <w:proofErr w:type="spellEnd"/>
+      <w:r>
+        <w:rPr>
+          <w:rFonts w:cs="Arial"/>
+          <w:sz w:val="24"/>
+          <w:szCs w:val="24"/>
+          <w:shd w:val="clear" w:color="auto" w:fill="FFFFFF"/>
+        </w:rPr>
+        <w:t xml:space="preserve"> </w:t>
       </w:r>
       <w:proofErr w:type="spellStart"/>
       <w:r>
@@ -688,7 +708,7 @@
           <w:szCs w:val="24"/>
           <w:lang w:val="bs-Latn-BA"/>
         </w:rPr>
-        <w:t xml:space="preserve"> Sistem vraća potvrdu </w:t>
+        <w:t xml:space="preserve"> </w:t>
       </w:r>
       <w:r>
         <w:rPr>
@@ -696,7 +716,7 @@
           <w:szCs w:val="24"/>
           <w:lang w:val="bs-Latn-BA"/>
         </w:rPr>
-        <w:t>uplate i vrijeme isteka parkinga. K</w:t>
+        <w:t>K</w:t>
       </w:r>
       <w:r>
         <w:rPr>
@@ -706,7 +726,7 @@
           <w:shd w:val="clear" w:color="auto" w:fill="FFFFFF"/>
           <w:lang w:val="bs-Latn-BA"/>
         </w:rPr>
-        <w:t>ontrolerima parkinga sistem omogućuje uvid</w:t>
+        <w:t xml:space="preserve">ontrolerima parkinga sistem omogućuje </w:t>
       </w:r>
       <w:r>
         <w:rPr>
@@ -716,7 +736,7 @@
           <w:shd w:val="clear" w:color="auto" w:fill="FFFFFF"/>
           <w:lang w:val="bs-Latn-BA"/>
         </w:rPr>
-        <w:t xml:space="preserve"> u trenutno stanje na parkingu (broj vozila, preostalo vrijeme parkinga pojedinog vozila)</w:t>
+        <w:t>naplate kazne ako korisnik nije uplatio parking.</w:t>
       </w:r>
       <w:r>
         <w:rPr>
@@ -726,7 +746,7 @@
           <w:shd w:val="clear" w:color="auto" w:fill="FFFFFF"/>
           <w:lang w:val="bs-Latn-BA"/>
         </w:rPr>
-        <w:t>. S</w:t>
+        <w:t xml:space="preserve"> S</w:t>
       </w:r>
       <w:r>
         <w:rPr>
@@ -746,7 +766,27 @@
           <w:shd w:val="clear" w:color="auto" w:fill="FFFFFF"/>
           <w:lang w:val="bs-Latn-BA"/>
         </w:rPr>
-        <w:t>održava sistem, dodjeluje uloge korisnicima, dodaje i ažurira parkinge i održava</w:t>
+        <w:t xml:space="preserve">održava sistem, dodaje i </w:t>
+      </w:r>
+      <w:r>
+        <w:rPr>
+          <w:rFonts w:cs="Arial"/>
+          <w:sz w:val="24"/>
+          <w:szCs w:val="24"/>
+          <w:shd w:val="clear" w:color="auto" w:fill="FFFFFF"/>
+          <w:lang w:val="bs-Latn-BA"/>
+        </w:rPr>
+        <w:t>briše</w:t>
+      </w:r>
+      <w:r>
+        <w:rPr>
+          <w:rFonts w:cs="Arial"/>
+          <w:sz w:val="24"/>
+          <w:szCs w:val="24"/>
+          <w:shd w:val="clear" w:color="auto" w:fill="FFFFFF"/>
+          <w:lang w:val="bs-Latn-BA"/>
+        </w:rPr>
+        <w:t xml:space="preserve"> parkinge i održava</w:t>
       </w:r>
       <w:r>
         <w:rPr>
@@ -788,7 +828,7 @@
           <w:szCs w:val="24"/>
         </w:rPr>
         <w:drawing>
-          <wp:inline distT="0" distB="0" distL="0" distR="0">
+          <wp:inline distT="0" distB="0" distL="0" distR="0" wp14:anchorId="75191AD3" wp14:editId="5F26FB80">
             <wp:extent cx="5972175" cy="5153025"/>
             <wp:effectExtent l="0" t="0" r="9525" b="9525"/>
             <wp:docPr id="3" name="Picture 3" descr="C:\Users\Goran\Google Drive\Softvarsko Inzinjerstvo\DijagramTokaWebv4.jpg"/>
@@ -2363,7 +2403,14 @@
                 <w:sz w:val="24"/>
                 <w:szCs w:val="24"/>
               </w:rPr>
-              <w:t>UC8</w:t>
+              <w:t>UC</w:t>
+            </w:r>
+            <w:r>
+              <w:rPr>
+                <w:sz w:val="24"/>
+                <w:szCs w:val="24"/>
+              </w:rPr>
+              <w:t>8</w:t>
             </w:r>
           </w:p>
         </w:tc>
@@ -2385,7 +2432,7 @@
                 <w:sz w:val="24"/>
                 <w:szCs w:val="24"/>
               </w:rPr>
-              <w:t>DodavanjeSadrzaja</w:t>
+              <w:t>BrisanjeSadrzaja</w:t>
             </w:r>
             <w:proofErr w:type="spellEnd"/>
           </w:p>
@@ -2456,178 +2503,6 @@
                 <w:sz w:val="24"/>
                 <w:szCs w:val="24"/>
               </w:rPr>
-              <w:t>dodavati</w:t>
-            </w:r>
-            <w:proofErr w:type="spellEnd"/>
-            <w:r>
-              <w:rPr>
-                <w:sz w:val="24"/>
-                <w:szCs w:val="24"/>
-              </w:rPr>
-              <w:t xml:space="preserve"> </w:t>
-            </w:r>
-            <w:proofErr w:type="spellStart"/>
-            <w:r>
-              <w:rPr>
-                <w:sz w:val="24"/>
-                <w:szCs w:val="24"/>
-              </w:rPr>
-              <w:t>korisnike</w:t>
-            </w:r>
-            <w:proofErr w:type="spellEnd"/>
-            <w:r>
-              <w:rPr>
-                <w:sz w:val="24"/>
-                <w:szCs w:val="24"/>
-              </w:rPr>
-              <w:t xml:space="preserve"> </w:t>
-            </w:r>
-            <w:proofErr w:type="spellStart"/>
-            <w:r>
-              <w:rPr>
-                <w:sz w:val="24"/>
-                <w:szCs w:val="24"/>
-              </w:rPr>
-              <w:t>i</w:t>
-            </w:r>
-            <w:proofErr w:type="spellEnd"/>
-            <w:r>
-              <w:rPr>
-                <w:sz w:val="24"/>
-                <w:szCs w:val="24"/>
-              </w:rPr>
-              <w:t xml:space="preserve"> </w:t>
-            </w:r>
-            <w:proofErr w:type="spellStart"/>
-            <w:r>
-              <w:rPr>
-                <w:sz w:val="24"/>
-                <w:szCs w:val="24"/>
-              </w:rPr>
-              <w:t>parkinge</w:t>
-            </w:r>
-            <w:proofErr w:type="spellEnd"/>
-            <w:r>
-              <w:rPr>
-                <w:sz w:val="24"/>
-                <w:szCs w:val="24"/>
-              </w:rPr>
-              <w:t>.</w:t>
-            </w:r>
-          </w:p>
-        </w:tc>
-      </w:tr>
-      <w:tr>
-        <w:tc>
-          <w:tcPr>
-            <w:tcW w:w="817" w:type="dxa"/>
-          </w:tcPr>
-          <w:p>
-            <w:pPr>
-              <w:jc w:val="center"/>
-              <w:rPr>
-                <w:sz w:val="24"/>
-                <w:szCs w:val="24"/>
-              </w:rPr>
-            </w:pPr>
-            <w:r>
-              <w:rPr>
-                <w:sz w:val="24"/>
-                <w:szCs w:val="24"/>
-              </w:rPr>
-              <w:t>UC9</w:t>
-            </w:r>
-          </w:p>
-        </w:tc>
-        <w:tc>
-          <w:tcPr>
-            <w:tcW w:w="3969" w:type="dxa"/>
-          </w:tcPr>
-          <w:p>
-            <w:pPr>
-              <w:jc w:val="center"/>
-              <w:rPr>
-                <w:sz w:val="24"/>
-                <w:szCs w:val="24"/>
-              </w:rPr>
-            </w:pPr>
-            <w:proofErr w:type="spellStart"/>
-            <w:r>
-              <w:rPr>
-                <w:sz w:val="24"/>
-                <w:szCs w:val="24"/>
-              </w:rPr>
-              <w:t>BrisanjeSadrzaja</w:t>
-            </w:r>
-            <w:proofErr w:type="spellEnd"/>
-          </w:p>
-        </w:tc>
-        <w:tc>
-          <w:tcPr>
-            <w:tcW w:w="4836" w:type="dxa"/>
-          </w:tcPr>
-          <w:p>
-            <w:pPr>
-              <w:jc w:val="center"/>
-              <w:rPr>
-                <w:sz w:val="24"/>
-                <w:szCs w:val="24"/>
-              </w:rPr>
-            </w:pPr>
-            <w:proofErr w:type="spellStart"/>
-            <w:r>
-              <w:rPr>
-                <w:sz w:val="24"/>
-                <w:szCs w:val="24"/>
-              </w:rPr>
-              <w:t>Akter</w:t>
-            </w:r>
-            <w:proofErr w:type="spellEnd"/>
-            <w:r>
-              <w:rPr>
-                <w:sz w:val="24"/>
-                <w:szCs w:val="24"/>
-              </w:rPr>
-              <w:t xml:space="preserve"> </w:t>
-            </w:r>
-            <w:proofErr w:type="spellStart"/>
-            <w:r>
-              <w:rPr>
-                <w:sz w:val="24"/>
-                <w:szCs w:val="24"/>
-              </w:rPr>
-              <w:t>Sistem</w:t>
-            </w:r>
-            <w:proofErr w:type="spellEnd"/>
-            <w:r>
-              <w:rPr>
-                <w:sz w:val="24"/>
-                <w:szCs w:val="24"/>
-              </w:rPr>
-              <w:t xml:space="preserve"> administrator </w:t>
-            </w:r>
-            <w:proofErr w:type="spellStart"/>
-            <w:r>
-              <w:rPr>
-                <w:sz w:val="24"/>
-                <w:szCs w:val="24"/>
-              </w:rPr>
-              <w:t>može</w:t>
-            </w:r>
-            <w:proofErr w:type="spellEnd"/>
-            <w:r>
-              <w:rPr>
-                <w:sz w:val="24"/>
-                <w:szCs w:val="24"/>
-              </w:rPr>
-              <w:t xml:space="preserve"> </w:t>
-            </w:r>
-            <w:proofErr w:type="spellStart"/>
-            <w:r>
-              <w:rPr>
-                <w:sz w:val="24"/>
-                <w:szCs w:val="24"/>
-              </w:rPr>
               <w:t>brisati</w:t>
             </w:r>
             <w:proofErr w:type="spellEnd"/>
@@ -2690,6 +2565,24 @@
         </w:tc>
       </w:tr>
     </w:tbl>
+    <w:p>
+      <w:pPr>
+        <w:jc w:val="center"/>
+        <w:rPr>
+          <w:sz w:val="24"/>
+          <w:szCs w:val="24"/>
+        </w:rPr>
+      </w:pPr>
+    </w:p>
+    <w:p>
+      <w:pPr>
+        <w:jc w:val="center"/>
+        <w:rPr>
+          <w:sz w:val="24"/>
+          <w:szCs w:val="24"/>
+        </w:rPr>
+      </w:pPr>
+    </w:p>
     <w:p>
       <w:pPr>
         <w:jc w:val="center"/>
@@ -3969,24 +3862,80 @@
                 <w:szCs w:val="24"/>
                 <w:lang w:val="de-DE"/>
               </w:rPr>
-              <w:t xml:space="preserve"> šifru</w:t>
-            </w:r>
-            <w:r>
-              <w:rPr>
-                <w:sz w:val="24"/>
-                <w:szCs w:val="24"/>
-                <w:lang w:val="de-DE"/>
-              </w:rPr>
-              <w:t xml:space="preserve"> i e</w:t>
-            </w:r>
-            <w:r>
-              <w:rPr>
-                <w:sz w:val="24"/>
-                <w:szCs w:val="24"/>
-                <w:lang w:val="de-DE"/>
-              </w:rPr>
-              <w:t>mail adresu</w:t>
-            </w:r>
+              <w:t xml:space="preserve"> </w:t>
+            </w:r>
+            <w:proofErr w:type="spellStart"/>
+            <w:r>
+              <w:rPr>
+                <w:sz w:val="24"/>
+                <w:szCs w:val="24"/>
+                <w:lang w:val="de-DE"/>
+              </w:rPr>
+              <w:t>šifru</w:t>
+            </w:r>
+            <w:proofErr w:type="spellEnd"/>
+            <w:r>
+              <w:rPr>
+                <w:sz w:val="24"/>
+                <w:szCs w:val="24"/>
+                <w:lang w:val="de-DE"/>
+              </w:rPr>
+              <w:t xml:space="preserve">, </w:t>
+            </w:r>
+            <w:r>
+              <w:rPr>
+                <w:sz w:val="24"/>
+                <w:szCs w:val="24"/>
+                <w:lang w:val="de-DE"/>
+              </w:rPr>
+              <w:t>e</w:t>
+            </w:r>
+            <w:r>
+              <w:rPr>
+                <w:sz w:val="24"/>
+                <w:szCs w:val="24"/>
+                <w:lang w:val="de-DE"/>
+              </w:rPr>
+              <w:t xml:space="preserve">mail </w:t>
+            </w:r>
+            <w:proofErr w:type="spellStart"/>
+            <w:r>
+              <w:rPr>
+                <w:sz w:val="24"/>
+                <w:szCs w:val="24"/>
+                <w:lang w:val="de-DE"/>
+              </w:rPr>
+              <w:t>adresu</w:t>
+            </w:r>
+            <w:proofErr w:type="spellEnd"/>
+            <w:r>
+              <w:rPr>
+                <w:sz w:val="24"/>
+                <w:szCs w:val="24"/>
+                <w:lang w:val="de-DE"/>
+              </w:rPr>
+              <w:t xml:space="preserve"> i </w:t>
+            </w:r>
+            <w:proofErr w:type="spellStart"/>
+            <w:r>
+              <w:rPr>
+                <w:sz w:val="24"/>
+                <w:szCs w:val="24"/>
+                <w:lang w:val="de-DE"/>
+              </w:rPr>
+              <w:t>registarku</w:t>
+            </w:r>
+            <w:proofErr w:type="spellEnd"/>
+            <w:r>
+              <w:rPr>
+                <w:sz w:val="24"/>
+                <w:szCs w:val="24"/>
+                <w:lang w:val="de-DE"/>
+              </w:rPr>
+              <w:t xml:space="preserve"> tablicu</w:t>
+            </w:r>
+            <w:bookmarkStart w:id="0" w:name="_GoBack"/>
+            <w:bookmarkEnd w:id="0"/>
           </w:p>
           <w:p>
             <w:pPr>
@@ -4907,23 +4856,7 @@
                 <w:sz w:val="24"/>
                 <w:szCs w:val="24"/>
               </w:rPr>
-              <w:t xml:space="preserve"> </w:t>
-            </w:r>
-            <w:proofErr w:type="spellStart"/>
-            <w:r>
-              <w:rPr>
-                <w:sz w:val="24"/>
-                <w:szCs w:val="24"/>
-              </w:rPr>
-              <w:t>od</w:t>
-            </w:r>
-            <w:proofErr w:type="spellEnd"/>
-            <w:r>
-              <w:rPr>
-                <w:sz w:val="24"/>
-                <w:szCs w:val="24"/>
-              </w:rPr>
-              <w:t xml:space="preserve"> </w:t>
+              <w:t xml:space="preserve"> od </w:t>
             </w:r>
             <w:proofErr w:type="spellStart"/>
             <w:r>
@@ -7284,23 +7217,7 @@
                 <w:sz w:val="24"/>
                 <w:szCs w:val="24"/>
               </w:rPr>
-              <w:t xml:space="preserve"> </w:t>
-            </w:r>
-            <w:proofErr w:type="spellStart"/>
-            <w:r>
-              <w:rPr>
-                <w:sz w:val="24"/>
-                <w:szCs w:val="24"/>
-              </w:rPr>
-              <w:t>od</w:t>
-            </w:r>
-            <w:proofErr w:type="spellEnd"/>
-            <w:r>
-              <w:rPr>
-                <w:sz w:val="24"/>
-                <w:szCs w:val="24"/>
-              </w:rPr>
-              <w:t xml:space="preserve"> </w:t>
+              <w:t xml:space="preserve"> od </w:t>
             </w:r>
             <w:proofErr w:type="spellStart"/>
             <w:r>
@@ -7339,24 +7256,8 @@
                 <w:sz w:val="24"/>
                 <w:szCs w:val="24"/>
               </w:rPr>
-              <w:t xml:space="preserve">parking, </w:t>
-            </w:r>
-            <w:r>
-              <w:rPr>
-                <w:sz w:val="24"/>
-                <w:szCs w:val="24"/>
-              </w:rPr>
-              <w:t xml:space="preserve">parking </w:t>
-            </w:r>
-            <w:proofErr w:type="spellStart"/>
-            <w:r>
-              <w:rPr>
-                <w:sz w:val="24"/>
-                <w:szCs w:val="24"/>
-              </w:rPr>
-              <w:t>mjesto</w:t>
-            </w:r>
-            <w:proofErr w:type="spellEnd"/>
+              <w:t>parking</w:t>
+            </w:r>
             <w:r>
               <w:rPr>
                 <w:sz w:val="24"/>
@@ -8213,23 +8114,7 @@
                 <w:sz w:val="24"/>
                 <w:szCs w:val="24"/>
               </w:rPr>
-              <w:t xml:space="preserve"> </w:t>
-            </w:r>
-            <w:proofErr w:type="spellStart"/>
-            <w:r>
-              <w:rPr>
-                <w:sz w:val="24"/>
-                <w:szCs w:val="24"/>
-              </w:rPr>
-              <w:t>od</w:t>
-            </w:r>
-            <w:proofErr w:type="spellEnd"/>
-            <w:r>
-              <w:rPr>
-                <w:sz w:val="24"/>
-                <w:szCs w:val="24"/>
-              </w:rPr>
-              <w:t xml:space="preserve"> </w:t>
+              <w:t xml:space="preserve"> od </w:t>
             </w:r>
             <w:proofErr w:type="spellStart"/>
             <w:r>
@@ -8293,54 +8178,6 @@
                 <w:szCs w:val="24"/>
               </w:rPr>
               <w:t>ime</w:t>
-            </w:r>
-            <w:proofErr w:type="spellEnd"/>
-            <w:r>
-              <w:rPr>
-                <w:sz w:val="24"/>
-                <w:szCs w:val="24"/>
-              </w:rPr>
-              <w:t xml:space="preserve"> </w:t>
-            </w:r>
-            <w:proofErr w:type="spellStart"/>
-            <w:r>
-              <w:rPr>
-                <w:sz w:val="24"/>
-                <w:szCs w:val="24"/>
-              </w:rPr>
-              <w:t>i</w:t>
-            </w:r>
-            <w:proofErr w:type="spellEnd"/>
-            <w:r>
-              <w:rPr>
-                <w:sz w:val="24"/>
-                <w:szCs w:val="24"/>
-              </w:rPr>
-              <w:t xml:space="preserve"> </w:t>
-            </w:r>
-            <w:proofErr w:type="spellStart"/>
-            <w:r>
-              <w:rPr>
-                <w:sz w:val="24"/>
-                <w:szCs w:val="24"/>
-              </w:rPr>
-              <w:t>broj</w:t>
-            </w:r>
-            <w:proofErr w:type="spellEnd"/>
-            <w:r>
-              <w:rPr>
-                <w:sz w:val="24"/>
-                <w:szCs w:val="24"/>
-              </w:rPr>
-              <w:t xml:space="preserve"> </w:t>
-            </w:r>
-            <w:proofErr w:type="spellStart"/>
-            <w:r>
-              <w:rPr>
-                <w:sz w:val="24"/>
-                <w:szCs w:val="24"/>
-              </w:rPr>
-              <w:t>mjesta</w:t>
             </w:r>
             <w:proofErr w:type="spellEnd"/>
             <w:r>
@@ -8443,61 +8280,6 @@
               <w:t>ime</w:t>
             </w:r>
             <w:proofErr w:type="spellEnd"/>
-            <w:r>
-              <w:rPr>
-                <w:sz w:val="24"/>
-                <w:szCs w:val="24"/>
-              </w:rPr>
-              <w:t xml:space="preserve"> </w:t>
-            </w:r>
-            <w:proofErr w:type="spellStart"/>
-            <w:r>
-              <w:rPr>
-                <w:sz w:val="24"/>
-                <w:szCs w:val="24"/>
-              </w:rPr>
-              <w:t>i</w:t>
-            </w:r>
-            <w:proofErr w:type="spellEnd"/>
-            <w:r>
-              <w:rPr>
-                <w:sz w:val="24"/>
-                <w:szCs w:val="24"/>
-              </w:rPr>
-              <w:t xml:space="preserve"> </w:t>
-            </w:r>
-            <w:proofErr w:type="spellStart"/>
-            <w:r>
-              <w:rPr>
-                <w:sz w:val="24"/>
-                <w:szCs w:val="24"/>
-              </w:rPr>
-              <w:t>broj</w:t>
-            </w:r>
-            <w:proofErr w:type="spellEnd"/>
-            <w:r>
-              <w:rPr>
-                <w:sz w:val="24"/>
-                <w:szCs w:val="24"/>
-              </w:rPr>
-              <w:t xml:space="preserve"> </w:t>
-            </w:r>
-            <w:proofErr w:type="spellStart"/>
-            <w:r>
-              <w:rPr>
-                <w:sz w:val="24"/>
-                <w:szCs w:val="24"/>
-              </w:rPr>
-              <w:t>mjesta</w:t>
-            </w:r>
-            <w:proofErr w:type="spellEnd"/>
-            <w:r>
-              <w:rPr>
-                <w:sz w:val="24"/>
-                <w:szCs w:val="24"/>
-              </w:rPr>
-              <w:t xml:space="preserve"> parking</w:t>
-            </w:r>
           </w:p>
           <w:p>
             <w:pPr>
@@ -9104,10 +8886,10 @@
     </w:p>
     <w:p>
       <w:pPr>
-        <w:jc w:val="center"/>
-        <w:rPr>
-          <w:sz w:val="24"/>
-          <w:szCs w:val="24"/>
+        <w:rPr>
+          <w:sz w:val="24"/>
+          <w:szCs w:val="24"/>
+          <w:lang w:val="de-DE"/>
         </w:rPr>
       </w:pPr>
     </w:p>
@@ -9157,21 +8939,7 @@
                 <w:sz w:val="24"/>
                 <w:szCs w:val="24"/>
               </w:rPr>
-              <w:t>Az</w:t>
-            </w:r>
-            <w:r>
-              <w:rPr>
-                <w:sz w:val="24"/>
-                <w:szCs w:val="24"/>
-              </w:rPr>
-              <w:t>uriranje</w:t>
-            </w:r>
-            <w:r>
-              <w:rPr>
-                <w:sz w:val="24"/>
-                <w:szCs w:val="24"/>
-              </w:rPr>
-              <w:t>Sadrzaja</w:t>
+              <w:t>BrisanjeSadrzaja</w:t>
             </w:r>
             <w:proofErr w:type="spellEnd"/>
           </w:p>
@@ -9196,7 +8964,15 @@
                 <w:sz w:val="24"/>
                 <w:szCs w:val="24"/>
               </w:rPr>
-              <w:t>ID: UC8</w:t>
+              <w:t>ID: UC</w:t>
+            </w:r>
+            <w:r>
+              <w:rPr>
+                <w:b/>
+                <w:sz w:val="24"/>
+                <w:szCs w:val="24"/>
+              </w:rPr>
+              <w:t>8</w:t>
             </w:r>
           </w:p>
         </w:tc>
@@ -9279,7 +9055,7 @@
                 <w:szCs w:val="24"/>
                 <w:lang w:val="de-DE"/>
               </w:rPr>
-              <w:t xml:space="preserve">Preduslovi: </w:t>
+              <w:t>Preduslovi:</w:t>
             </w:r>
             <w:r>
               <w:rPr>
@@ -9296,23 +9072,15 @@
                 <w:szCs w:val="24"/>
                 <w:lang w:val="de-DE"/>
               </w:rPr>
-              <w:t>Akter</w:t>
-            </w:r>
-            <w:r>
-              <w:rPr>
-                <w:sz w:val="24"/>
-                <w:szCs w:val="24"/>
-                <w:lang w:val="de-DE"/>
-              </w:rPr>
-              <w:t xml:space="preserve"> je prijavljen na sistem</w:t>
-            </w:r>
-            <w:r>
-              <w:rPr>
-                <w:sz w:val="24"/>
-                <w:szCs w:val="24"/>
-                <w:lang w:val="de-DE"/>
-              </w:rPr>
-              <w:t xml:space="preserve"> kao sistem administrator</w:t>
+              <w:t>Akter je prijavljen na sistem kao s</w:t>
+            </w:r>
+            <w:r>
+              <w:rPr>
+                <w:sz w:val="24"/>
+                <w:szCs w:val="24"/>
+                <w:lang w:val="de-DE"/>
+              </w:rPr>
+              <w:t>istem administrator</w:t>
             </w:r>
           </w:p>
         </w:tc>
@@ -9355,23 +9123,15 @@
                 <w:szCs w:val="24"/>
                 <w:lang w:val="de-DE"/>
               </w:rPr>
-              <w:t>Slučaj upotrebe počinje kada se korisnik odabare „</w:t>
-            </w:r>
-            <w:r>
-              <w:rPr>
-                <w:sz w:val="24"/>
-                <w:szCs w:val="24"/>
-                <w:lang w:val="de-DE"/>
-              </w:rPr>
-              <w:t>Ažuriranje par</w:t>
-            </w:r>
-            <w:r>
-              <w:rPr>
-                <w:sz w:val="24"/>
-                <w:szCs w:val="24"/>
-                <w:lang w:val="de-DE"/>
-              </w:rPr>
-              <w:t>kinga</w:t>
+              <w:t>Slučaj upotrebe počinje kada se korisnik odabare „Brisanje</w:t>
+            </w:r>
+            <w:r>
+              <w:rPr>
+                <w:sz w:val="24"/>
+                <w:szCs w:val="24"/>
+                <w:lang w:val="de-DE"/>
+              </w:rPr>
+              <w:t xml:space="preserve"> parkinga</w:t>
             </w:r>
             <w:r>
               <w:rPr>
@@ -9386,7 +9146,7 @@
             <w:pPr>
               <w:numPr>
                 <w:ilvl w:val="0"/>
-                <w:numId w:val="9"/>
+                <w:numId w:val="10"/>
               </w:numPr>
               <w:spacing w:after="0" w:line="240" w:lineRule="auto"/>
               <w:rPr>
@@ -9425,51 +9185,65 @@
                 <w:szCs w:val="24"/>
                 <w:lang w:val="de-DE"/>
               </w:rPr>
-              <w:t>parking</w:t>
-            </w:r>
-            <w:r>
-              <w:rPr>
-                <w:sz w:val="24"/>
-                <w:szCs w:val="24"/>
-                <w:lang w:val="de-DE"/>
-              </w:rPr>
-              <w:t xml:space="preserve"> </w:t>
+              <w:t>park</w:t>
+            </w:r>
+            <w:r>
+              <w:rPr>
+                <w:sz w:val="24"/>
+                <w:szCs w:val="24"/>
+                <w:lang w:val="de-DE"/>
+              </w:rPr>
+              <w:t>ing</w:t>
             </w:r>
           </w:p>
           <w:p>
             <w:pPr>
               <w:numPr>
                 <w:ilvl w:val="0"/>
-                <w:numId w:val="9"/>
+                <w:numId w:val="10"/>
               </w:numPr>
               <w:spacing w:after="0" w:line="240" w:lineRule="auto"/>
               <w:rPr>
                 <w:sz w:val="24"/>
                 <w:szCs w:val="24"/>
-                <w:lang w:val="de-DE"/>
-              </w:rPr>
-            </w:pPr>
-            <w:r>
-              <w:rPr>
-                <w:sz w:val="24"/>
-                <w:szCs w:val="24"/>
-                <w:lang w:val="de-DE"/>
+              </w:rPr>
+            </w:pPr>
+            <w:proofErr w:type="spellStart"/>
+            <w:r>
+              <w:rPr>
+                <w:sz w:val="24"/>
+                <w:szCs w:val="24"/>
               </w:rPr>
               <w:t>Akter</w:t>
             </w:r>
-            <w:r>
-              <w:rPr>
-                <w:sz w:val="24"/>
-                <w:szCs w:val="24"/>
-                <w:lang w:val="de-DE"/>
-              </w:rPr>
-              <w:t xml:space="preserve"> odabere </w:t>
-            </w:r>
-            <w:r>
-              <w:rPr>
-                <w:sz w:val="24"/>
-                <w:szCs w:val="24"/>
-                <w:lang w:val="de-DE"/>
+            <w:proofErr w:type="spellEnd"/>
+            <w:r>
+              <w:rPr>
+                <w:sz w:val="24"/>
+                <w:szCs w:val="24"/>
+              </w:rPr>
+              <w:t xml:space="preserve"> </w:t>
+            </w:r>
+            <w:proofErr w:type="spellStart"/>
+            <w:r>
+              <w:rPr>
+                <w:sz w:val="24"/>
+                <w:szCs w:val="24"/>
+              </w:rPr>
+              <w:t>odabere</w:t>
+            </w:r>
+            <w:proofErr w:type="spellEnd"/>
+            <w:r>
+              <w:rPr>
+                <w:sz w:val="24"/>
+                <w:szCs w:val="24"/>
+              </w:rPr>
+              <w:t xml:space="preserve"> </w:t>
+            </w:r>
+            <w:r>
+              <w:rPr>
+                <w:sz w:val="24"/>
+                <w:szCs w:val="24"/>
               </w:rPr>
               <w:t>parking</w:t>
             </w:r>
@@ -9478,283 +9252,46 @@
             <w:pPr>
               <w:numPr>
                 <w:ilvl w:val="0"/>
-                <w:numId w:val="9"/>
+                <w:numId w:val="10"/>
               </w:numPr>
               <w:spacing w:after="0" w:line="240" w:lineRule="auto"/>
               <w:rPr>
                 <w:sz w:val="24"/>
                 <w:szCs w:val="24"/>
-              </w:rPr>
-            </w:pPr>
-            <w:proofErr w:type="spellStart"/>
-            <w:r>
-              <w:rPr>
-                <w:sz w:val="24"/>
-                <w:szCs w:val="24"/>
-              </w:rPr>
-              <w:t>Sistem</w:t>
-            </w:r>
-            <w:proofErr w:type="spellEnd"/>
-            <w:r>
-              <w:rPr>
-                <w:sz w:val="24"/>
-                <w:szCs w:val="24"/>
-              </w:rPr>
-              <w:t xml:space="preserve"> </w:t>
-            </w:r>
-            <w:proofErr w:type="spellStart"/>
-            <w:r>
-              <w:rPr>
-                <w:sz w:val="24"/>
-                <w:szCs w:val="24"/>
-              </w:rPr>
-              <w:t>pok</w:t>
-            </w:r>
-            <w:r>
-              <w:rPr>
-                <w:sz w:val="24"/>
-                <w:szCs w:val="24"/>
-              </w:rPr>
-              <w:t>aze</w:t>
-            </w:r>
-            <w:proofErr w:type="spellEnd"/>
-            <w:r>
-              <w:rPr>
-                <w:sz w:val="24"/>
-                <w:szCs w:val="24"/>
-              </w:rPr>
-              <w:t xml:space="preserve"> </w:t>
-            </w:r>
-            <w:proofErr w:type="spellStart"/>
-            <w:r>
-              <w:rPr>
-                <w:sz w:val="24"/>
-                <w:szCs w:val="24"/>
-              </w:rPr>
-              <w:t>trenutne</w:t>
-            </w:r>
-            <w:proofErr w:type="spellEnd"/>
-            <w:r>
-              <w:rPr>
-                <w:sz w:val="24"/>
-                <w:szCs w:val="24"/>
-              </w:rPr>
-              <w:t xml:space="preserve"> </w:t>
-            </w:r>
-            <w:proofErr w:type="spellStart"/>
-            <w:r>
-              <w:rPr>
-                <w:sz w:val="24"/>
-                <w:szCs w:val="24"/>
-              </w:rPr>
-              <w:t>podatke</w:t>
-            </w:r>
-            <w:proofErr w:type="spellEnd"/>
-            <w:r>
-              <w:rPr>
-                <w:sz w:val="24"/>
-                <w:szCs w:val="24"/>
-              </w:rPr>
-              <w:t xml:space="preserve"> o </w:t>
-            </w:r>
-            <w:proofErr w:type="spellStart"/>
-            <w:r>
-              <w:rPr>
-                <w:sz w:val="24"/>
-                <w:szCs w:val="24"/>
-              </w:rPr>
-              <w:t>parkingu</w:t>
-            </w:r>
-            <w:proofErr w:type="spellEnd"/>
-          </w:p>
-          <w:p>
-            <w:pPr>
-              <w:numPr>
-                <w:ilvl w:val="0"/>
-                <w:numId w:val="9"/>
-              </w:numPr>
-              <w:spacing w:after="0" w:line="240" w:lineRule="auto"/>
-              <w:rPr>
-                <w:sz w:val="24"/>
-                <w:szCs w:val="24"/>
-              </w:rPr>
-            </w:pPr>
-            <w:proofErr w:type="spellStart"/>
-            <w:r>
-              <w:rPr>
-                <w:sz w:val="24"/>
-                <w:szCs w:val="24"/>
-              </w:rPr>
-              <w:t>Akter</w:t>
-            </w:r>
-            <w:proofErr w:type="spellEnd"/>
-            <w:r>
-              <w:rPr>
-                <w:sz w:val="24"/>
-                <w:szCs w:val="24"/>
-              </w:rPr>
-              <w:t xml:space="preserve"> </w:t>
-            </w:r>
-            <w:proofErr w:type="spellStart"/>
-            <w:r>
-              <w:rPr>
-                <w:sz w:val="24"/>
-                <w:szCs w:val="24"/>
-              </w:rPr>
-              <w:t>ažurira</w:t>
-            </w:r>
-            <w:proofErr w:type="spellEnd"/>
-            <w:r>
-              <w:rPr>
-                <w:sz w:val="24"/>
-                <w:szCs w:val="24"/>
-              </w:rPr>
-              <w:t xml:space="preserve"> </w:t>
-            </w:r>
-            <w:proofErr w:type="spellStart"/>
-            <w:r>
-              <w:rPr>
-                <w:sz w:val="24"/>
-                <w:szCs w:val="24"/>
-              </w:rPr>
-              <w:t>podatke</w:t>
-            </w:r>
-            <w:proofErr w:type="spellEnd"/>
-          </w:p>
-          <w:p>
-            <w:pPr>
-              <w:numPr>
-                <w:ilvl w:val="0"/>
-                <w:numId w:val="9"/>
-              </w:numPr>
-              <w:spacing w:after="0" w:line="240" w:lineRule="auto"/>
-              <w:rPr>
-                <w:sz w:val="24"/>
-                <w:szCs w:val="24"/>
-              </w:rPr>
-            </w:pPr>
-            <w:r>
-              <w:rPr>
-                <w:sz w:val="24"/>
-                <w:szCs w:val="24"/>
-              </w:rPr>
-              <w:t xml:space="preserve">If </w:t>
-            </w:r>
-            <w:proofErr w:type="spellStart"/>
-            <w:r>
-              <w:rPr>
-                <w:sz w:val="24"/>
-                <w:szCs w:val="24"/>
-              </w:rPr>
-              <w:t>sistem</w:t>
-            </w:r>
-            <w:proofErr w:type="spellEnd"/>
-            <w:r>
-              <w:rPr>
-                <w:sz w:val="24"/>
-                <w:szCs w:val="24"/>
-              </w:rPr>
-              <w:t xml:space="preserve"> administrator </w:t>
-            </w:r>
-            <w:proofErr w:type="spellStart"/>
-            <w:r>
-              <w:rPr>
-                <w:sz w:val="24"/>
-                <w:szCs w:val="24"/>
-              </w:rPr>
-              <w:t>unese</w:t>
-            </w:r>
-            <w:proofErr w:type="spellEnd"/>
-            <w:r>
-              <w:rPr>
-                <w:sz w:val="24"/>
-                <w:szCs w:val="24"/>
-              </w:rPr>
-              <w:t xml:space="preserve"> </w:t>
-            </w:r>
-            <w:proofErr w:type="spellStart"/>
-            <w:r>
-              <w:rPr>
-                <w:sz w:val="24"/>
-                <w:szCs w:val="24"/>
-              </w:rPr>
-              <w:t>podatke</w:t>
-            </w:r>
-            <w:proofErr w:type="spellEnd"/>
-            <w:r>
-              <w:rPr>
-                <w:sz w:val="24"/>
-                <w:szCs w:val="24"/>
-              </w:rPr>
-              <w:t xml:space="preserve"> u </w:t>
-            </w:r>
-            <w:proofErr w:type="spellStart"/>
-            <w:r>
-              <w:rPr>
-                <w:sz w:val="24"/>
-                <w:szCs w:val="24"/>
-              </w:rPr>
-              <w:t>nedozvoljenom</w:t>
-            </w:r>
-            <w:proofErr w:type="spellEnd"/>
-            <w:r>
-              <w:rPr>
-                <w:sz w:val="24"/>
-                <w:szCs w:val="24"/>
-              </w:rPr>
-              <w:t xml:space="preserve"> format</w:t>
-            </w:r>
-          </w:p>
-          <w:p>
-            <w:pPr>
-              <w:numPr>
-                <w:ilvl w:val="1"/>
-                <w:numId w:val="9"/>
-              </w:numPr>
-              <w:spacing w:after="0" w:line="240" w:lineRule="auto"/>
-              <w:rPr>
-                <w:sz w:val="24"/>
-                <w:szCs w:val="24"/>
-                <w:lang w:val="de-DE"/>
-              </w:rPr>
-            </w:pPr>
-            <w:r>
-              <w:rPr>
-                <w:sz w:val="24"/>
-                <w:szCs w:val="24"/>
-                <w:lang w:val="de-DE"/>
-              </w:rPr>
-              <w:t>Sistem obavještava aktera da su uneseni podaci u nepravilnom formatu</w:t>
-            </w:r>
-          </w:p>
-          <w:p>
-            <w:pPr>
-              <w:numPr>
-                <w:ilvl w:val="0"/>
-                <w:numId w:val="9"/>
-              </w:numPr>
-              <w:spacing w:after="0" w:line="240" w:lineRule="auto"/>
-              <w:rPr>
-                <w:sz w:val="24"/>
-                <w:szCs w:val="24"/>
-                <w:lang w:val="de-DE"/>
-              </w:rPr>
-            </w:pPr>
-            <w:r>
-              <w:rPr>
-                <w:sz w:val="24"/>
-                <w:szCs w:val="24"/>
-                <w:lang w:val="de-DE"/>
-              </w:rPr>
-              <w:t xml:space="preserve">Sistem vraća odgovor </w:t>
-            </w:r>
-            <w:r>
-              <w:rPr>
-                <w:sz w:val="24"/>
-                <w:szCs w:val="24"/>
-                <w:lang w:val="de-DE"/>
-              </w:rPr>
-              <w:t>da su podaci uspješno ažurirani</w:t>
+                <w:lang w:val="de-DE"/>
+              </w:rPr>
+            </w:pPr>
+            <w:r>
+              <w:rPr>
+                <w:sz w:val="24"/>
+                <w:szCs w:val="24"/>
+                <w:lang w:val="de-DE"/>
+              </w:rPr>
+              <w:t>Sistem vrać</w:t>
+            </w:r>
+            <w:r>
+              <w:rPr>
+                <w:sz w:val="24"/>
+                <w:szCs w:val="24"/>
+                <w:lang w:val="de-DE"/>
+              </w:rPr>
+              <w:t xml:space="preserve">a odgovor da je </w:t>
+            </w:r>
+            <w:r>
+              <w:rPr>
+                <w:sz w:val="24"/>
+                <w:szCs w:val="24"/>
+                <w:lang w:val="de-DE"/>
+              </w:rPr>
+              <w:t>parking</w:t>
+            </w:r>
+            <w:r>
+              <w:rPr>
+                <w:sz w:val="24"/>
+                <w:szCs w:val="24"/>
+                <w:lang w:val="de-DE"/>
+              </w:rPr>
+              <w:t xml:space="preserve"> uspješno izbrisan</w:t>
             </w:r>
           </w:p>
         </w:tc>
@@ -9813,16 +9350,7 @@
                 <w:szCs w:val="24"/>
                 <w:lang w:val="de-DE"/>
               </w:rPr>
-              <w:t>Alternativni tok 1</w:t>
-            </w:r>
-            <w:r>
-              <w:rPr>
-                <w:b/>
-                <w:sz w:val="24"/>
-                <w:szCs w:val="24"/>
-                <w:lang w:val="de-DE"/>
-              </w:rPr>
-              <w:t xml:space="preserve">: </w:t>
+              <w:t>Alternativni tok 1:</w:t>
             </w:r>
             <w:r>
               <w:rPr>
@@ -9862,558 +9390,6 @@
           <w:lang w:val="de-DE"/>
         </w:rPr>
       </w:pPr>
-    </w:p>
-    <w:p>
-      <w:pPr>
-        <w:jc w:val="center"/>
-        <w:rPr>
-          <w:sz w:val="24"/>
-          <w:szCs w:val="24"/>
-          <w:lang w:val="de-DE"/>
-        </w:rPr>
-      </w:pPr>
-    </w:p>
-    <w:p>
-      <w:pPr>
-        <w:jc w:val="center"/>
-        <w:rPr>
-          <w:sz w:val="24"/>
-          <w:szCs w:val="24"/>
-          <w:lang w:val="de-DE"/>
-        </w:rPr>
-      </w:pPr>
-    </w:p>
-    <w:p>
-      <w:pPr>
-        <w:jc w:val="center"/>
-        <w:rPr>
-          <w:sz w:val="24"/>
-          <w:szCs w:val="24"/>
-          <w:lang w:val="de-DE"/>
-        </w:rPr>
-      </w:pPr>
-    </w:p>
-    <w:p>
-      <w:pPr>
-        <w:jc w:val="center"/>
-        <w:rPr>
-          <w:sz w:val="24"/>
-          <w:szCs w:val="24"/>
-          <w:lang w:val="de-DE"/>
-        </w:rPr>
-      </w:pPr>
-    </w:p>
-    <w:p>
-      <w:pPr>
-        <w:jc w:val="center"/>
-        <w:rPr>
-          <w:sz w:val="24"/>
-          <w:szCs w:val="24"/>
-          <w:lang w:val="de-DE"/>
-        </w:rPr>
-      </w:pPr>
-    </w:p>
-    <w:p>
-      <w:pPr>
-        <w:jc w:val="center"/>
-        <w:rPr>
-          <w:sz w:val="24"/>
-          <w:szCs w:val="24"/>
-          <w:lang w:val="de-DE"/>
-        </w:rPr>
-      </w:pPr>
-    </w:p>
-    <w:tbl>
-      <w:tblPr>
-        <w:tblW w:w="0" w:type="auto"/>
-        <w:tblInd w:w="1809" w:type="dxa"/>
-        <w:tblBorders>
-          <w:top w:val="single" w:sz="4" w:space="0" w:color="auto"/>
-          <w:left w:val="single" w:sz="4" w:space="0" w:color="auto"/>
-          <w:bottom w:val="single" w:sz="4" w:space="0" w:color="auto"/>
-          <w:right w:val="single" w:sz="4" w:space="0" w:color="auto"/>
-          <w:insideH w:val="single" w:sz="4" w:space="0" w:color="auto"/>
-          <w:insideV w:val="single" w:sz="4" w:space="0" w:color="auto"/>
-        </w:tblBorders>
-        <w:tblLook w:val="04A0" w:firstRow="1" w:lastRow="0" w:firstColumn="1" w:lastColumn="0" w:noHBand="0" w:noVBand="1"/>
-      </w:tblPr>
-      <w:tblGrid>
-        <w:gridCol w:w="5670"/>
-      </w:tblGrid>
-      <w:tr>
-        <w:tc>
-          <w:tcPr>
-            <w:tcW w:w="5670" w:type="dxa"/>
-          </w:tcPr>
-          <w:p>
-            <w:pPr>
-              <w:jc w:val="center"/>
-              <w:rPr>
-                <w:b/>
-                <w:sz w:val="24"/>
-                <w:szCs w:val="24"/>
-              </w:rPr>
-            </w:pPr>
-            <w:r>
-              <w:rPr>
-                <w:b/>
-                <w:sz w:val="24"/>
-                <w:szCs w:val="24"/>
-              </w:rPr>
-              <w:lastRenderedPageBreak/>
-              <w:t xml:space="preserve">Use case: </w:t>
-            </w:r>
-            <w:proofErr w:type="spellStart"/>
-            <w:r>
-              <w:rPr>
-                <w:sz w:val="24"/>
-                <w:szCs w:val="24"/>
-              </w:rPr>
-              <w:t>BrisanjeSadrzaja</w:t>
-            </w:r>
-            <w:proofErr w:type="spellEnd"/>
-          </w:p>
-        </w:tc>
-      </w:tr>
-      <w:tr>
-        <w:tc>
-          <w:tcPr>
-            <w:tcW w:w="5670" w:type="dxa"/>
-          </w:tcPr>
-          <w:p>
-            <w:pPr>
-              <w:rPr>
-                <w:b/>
-                <w:sz w:val="24"/>
-                <w:szCs w:val="24"/>
-              </w:rPr>
-            </w:pPr>
-            <w:r>
-              <w:rPr>
-                <w:b/>
-                <w:sz w:val="24"/>
-                <w:szCs w:val="24"/>
-              </w:rPr>
-              <w:t>ID: UC9</w:t>
-            </w:r>
-          </w:p>
-        </w:tc>
-      </w:tr>
-      <w:tr>
-        <w:tc>
-          <w:tcPr>
-            <w:tcW w:w="5670" w:type="dxa"/>
-          </w:tcPr>
-          <w:p>
-            <w:pPr>
-              <w:rPr>
-                <w:sz w:val="24"/>
-                <w:szCs w:val="24"/>
-              </w:rPr>
-            </w:pPr>
-            <w:proofErr w:type="spellStart"/>
-            <w:r>
-              <w:rPr>
-                <w:b/>
-                <w:sz w:val="24"/>
-                <w:szCs w:val="24"/>
-              </w:rPr>
-              <w:t>Akteri</w:t>
-            </w:r>
-            <w:proofErr w:type="spellEnd"/>
-            <w:r>
-              <w:rPr>
-                <w:b/>
-                <w:sz w:val="24"/>
-                <w:szCs w:val="24"/>
-              </w:rPr>
-              <w:t xml:space="preserve">: </w:t>
-            </w:r>
-            <w:r>
-              <w:rPr>
-                <w:b/>
-                <w:sz w:val="24"/>
-                <w:szCs w:val="24"/>
-              </w:rPr>
-              <w:br/>
-            </w:r>
-            <w:proofErr w:type="spellStart"/>
-            <w:r>
-              <w:rPr>
-                <w:sz w:val="24"/>
-                <w:szCs w:val="24"/>
-              </w:rPr>
-              <w:t>Sistem</w:t>
-            </w:r>
-            <w:proofErr w:type="spellEnd"/>
-            <w:r>
-              <w:rPr>
-                <w:sz w:val="24"/>
-                <w:szCs w:val="24"/>
-              </w:rPr>
-              <w:t xml:space="preserve"> administrator</w:t>
-            </w:r>
-          </w:p>
-        </w:tc>
-      </w:tr>
-      <w:tr>
-        <w:tc>
-          <w:tcPr>
-            <w:tcW w:w="5670" w:type="dxa"/>
-          </w:tcPr>
-          <w:p>
-            <w:pPr>
-              <w:rPr>
-                <w:b/>
-                <w:sz w:val="24"/>
-                <w:szCs w:val="24"/>
-                <w:lang w:val="de-DE"/>
-              </w:rPr>
-            </w:pPr>
-            <w:r>
-              <w:rPr>
-                <w:b/>
-                <w:sz w:val="24"/>
-                <w:szCs w:val="24"/>
-                <w:lang w:val="de-DE"/>
-              </w:rPr>
-              <w:t>Preduslovi:</w:t>
-            </w:r>
-            <w:r>
-              <w:rPr>
-                <w:b/>
-                <w:sz w:val="24"/>
-                <w:szCs w:val="24"/>
-                <w:lang w:val="de-DE"/>
-              </w:rPr>
-              <w:br/>
-            </w:r>
-            <w:r>
-              <w:rPr>
-                <w:sz w:val="24"/>
-                <w:szCs w:val="24"/>
-                <w:lang w:val="de-DE"/>
-              </w:rPr>
-              <w:t>Akter je prijavljen na sistem kao s</w:t>
-            </w:r>
-            <w:r>
-              <w:rPr>
-                <w:sz w:val="24"/>
-                <w:szCs w:val="24"/>
-                <w:lang w:val="de-DE"/>
-              </w:rPr>
-              <w:t>istem administrator</w:t>
-            </w:r>
-          </w:p>
-        </w:tc>
-      </w:tr>
-      <w:tr>
-        <w:tc>
-          <w:tcPr>
-            <w:tcW w:w="5670" w:type="dxa"/>
-          </w:tcPr>
-          <w:p>
-            <w:pPr>
-              <w:rPr>
-                <w:b/>
-                <w:sz w:val="24"/>
-                <w:szCs w:val="24"/>
-                <w:lang w:val="de-DE"/>
-              </w:rPr>
-            </w:pPr>
-            <w:r>
-              <w:rPr>
-                <w:b/>
-                <w:sz w:val="24"/>
-                <w:szCs w:val="24"/>
-                <w:lang w:val="de-DE"/>
-              </w:rPr>
-              <w:t xml:space="preserve">Tok događaja: </w:t>
-            </w:r>
-          </w:p>
-          <w:p>
-            <w:pPr>
-              <w:rPr>
-                <w:sz w:val="24"/>
-                <w:szCs w:val="24"/>
-                <w:lang w:val="de-DE"/>
-              </w:rPr>
-            </w:pPr>
-            <w:r>
-              <w:rPr>
-                <w:sz w:val="24"/>
-                <w:szCs w:val="24"/>
-                <w:lang w:val="de-DE"/>
-              </w:rPr>
-              <w:t>Slučaj upotrebe počinje kada se korisnik odabare „Brisanje</w:t>
-            </w:r>
-            <w:r>
-              <w:rPr>
-                <w:sz w:val="24"/>
-                <w:szCs w:val="24"/>
-                <w:lang w:val="de-DE"/>
-              </w:rPr>
-              <w:t xml:space="preserve"> parkinga</w:t>
-            </w:r>
-            <w:r>
-              <w:rPr>
-                <w:sz w:val="24"/>
-                <w:szCs w:val="24"/>
-                <w:lang w:val="de-DE"/>
-              </w:rPr>
-              <w:t>“:</w:t>
-            </w:r>
-          </w:p>
-          <w:p>
-            <w:pPr>
-              <w:numPr>
-                <w:ilvl w:val="0"/>
-                <w:numId w:val="10"/>
-              </w:numPr>
-              <w:spacing w:after="0" w:line="240" w:lineRule="auto"/>
-              <w:rPr>
-                <w:sz w:val="24"/>
-                <w:szCs w:val="24"/>
-                <w:lang w:val="de-DE"/>
-              </w:rPr>
-            </w:pPr>
-            <w:r>
-              <w:rPr>
-                <w:sz w:val="24"/>
-                <w:szCs w:val="24"/>
-                <w:lang w:val="de-DE"/>
-              </w:rPr>
-              <w:t xml:space="preserve">Sistem traži od </w:t>
-            </w:r>
-            <w:r>
-              <w:rPr>
-                <w:sz w:val="24"/>
-                <w:szCs w:val="24"/>
-                <w:lang w:val="de-DE"/>
-              </w:rPr>
-              <w:t>sistem administratora</w:t>
-            </w:r>
-            <w:r>
-              <w:rPr>
-                <w:sz w:val="24"/>
-                <w:szCs w:val="24"/>
-                <w:lang w:val="de-DE"/>
-              </w:rPr>
-              <w:t xml:space="preserve"> da odabere </w:t>
-            </w:r>
-            <w:r>
-              <w:rPr>
-                <w:sz w:val="24"/>
-                <w:szCs w:val="24"/>
-                <w:lang w:val="de-DE"/>
-              </w:rPr>
-              <w:t>park</w:t>
-            </w:r>
-            <w:r>
-              <w:rPr>
-                <w:sz w:val="24"/>
-                <w:szCs w:val="24"/>
-                <w:lang w:val="de-DE"/>
-              </w:rPr>
-              <w:t>ing</w:t>
-            </w:r>
-          </w:p>
-          <w:p>
-            <w:pPr>
-              <w:numPr>
-                <w:ilvl w:val="0"/>
-                <w:numId w:val="10"/>
-              </w:numPr>
-              <w:spacing w:after="0" w:line="240" w:lineRule="auto"/>
-              <w:rPr>
-                <w:sz w:val="24"/>
-                <w:szCs w:val="24"/>
-              </w:rPr>
-            </w:pPr>
-            <w:proofErr w:type="spellStart"/>
-            <w:r>
-              <w:rPr>
-                <w:sz w:val="24"/>
-                <w:szCs w:val="24"/>
-              </w:rPr>
-              <w:t>Akter</w:t>
-            </w:r>
-            <w:proofErr w:type="spellEnd"/>
-            <w:r>
-              <w:rPr>
-                <w:sz w:val="24"/>
-                <w:szCs w:val="24"/>
-              </w:rPr>
-              <w:t xml:space="preserve"> </w:t>
-            </w:r>
-            <w:proofErr w:type="spellStart"/>
-            <w:r>
-              <w:rPr>
-                <w:sz w:val="24"/>
-                <w:szCs w:val="24"/>
-              </w:rPr>
-              <w:t>odabere</w:t>
-            </w:r>
-            <w:proofErr w:type="spellEnd"/>
-            <w:r>
-              <w:rPr>
-                <w:sz w:val="24"/>
-                <w:szCs w:val="24"/>
-              </w:rPr>
-              <w:t xml:space="preserve"> </w:t>
-            </w:r>
-            <w:r>
-              <w:rPr>
-                <w:sz w:val="24"/>
-                <w:szCs w:val="24"/>
-              </w:rPr>
-              <w:t>parking</w:t>
-            </w:r>
-          </w:p>
-          <w:p>
-            <w:pPr>
-              <w:numPr>
-                <w:ilvl w:val="0"/>
-                <w:numId w:val="10"/>
-              </w:numPr>
-              <w:spacing w:after="0" w:line="240" w:lineRule="auto"/>
-              <w:rPr>
-                <w:sz w:val="24"/>
-                <w:szCs w:val="24"/>
-                <w:lang w:val="de-DE"/>
-              </w:rPr>
-            </w:pPr>
-            <w:r>
-              <w:rPr>
-                <w:sz w:val="24"/>
-                <w:szCs w:val="24"/>
-                <w:lang w:val="de-DE"/>
-              </w:rPr>
-              <w:t>Sistem vrać</w:t>
-            </w:r>
-            <w:r>
-              <w:rPr>
-                <w:sz w:val="24"/>
-                <w:szCs w:val="24"/>
-                <w:lang w:val="de-DE"/>
-              </w:rPr>
-              <w:t xml:space="preserve">a odgovor da je </w:t>
-            </w:r>
-            <w:r>
-              <w:rPr>
-                <w:sz w:val="24"/>
-                <w:szCs w:val="24"/>
-                <w:lang w:val="de-DE"/>
-              </w:rPr>
-              <w:t>parking</w:t>
-            </w:r>
-            <w:r>
-              <w:rPr>
-                <w:sz w:val="24"/>
-                <w:szCs w:val="24"/>
-                <w:lang w:val="de-DE"/>
-              </w:rPr>
-              <w:t xml:space="preserve"> uspješno izbrisan</w:t>
-            </w:r>
-          </w:p>
-        </w:tc>
-      </w:tr>
-      <w:tr>
-        <w:tc>
-          <w:tcPr>
-            <w:tcW w:w="5670" w:type="dxa"/>
-          </w:tcPr>
-          <w:p>
-            <w:pPr>
-              <w:rPr>
-                <w:b/>
-                <w:sz w:val="24"/>
-                <w:szCs w:val="24"/>
-              </w:rPr>
-            </w:pPr>
-            <w:proofErr w:type="spellStart"/>
-            <w:r>
-              <w:rPr>
-                <w:b/>
-                <w:sz w:val="24"/>
-                <w:szCs w:val="24"/>
-              </w:rPr>
-              <w:t>Postuslovi</w:t>
-            </w:r>
-            <w:proofErr w:type="spellEnd"/>
-            <w:r>
-              <w:rPr>
-                <w:b/>
-                <w:sz w:val="24"/>
-                <w:szCs w:val="24"/>
-              </w:rPr>
-              <w:t>:</w:t>
-            </w:r>
-          </w:p>
-        </w:tc>
-      </w:tr>
-      <w:tr>
-        <w:tc>
-          <w:tcPr>
-            <w:tcW w:w="5670" w:type="dxa"/>
-          </w:tcPr>
-          <w:p>
-            <w:pPr>
-              <w:rPr>
-                <w:sz w:val="24"/>
-                <w:szCs w:val="24"/>
-                <w:lang w:val="de-DE"/>
-              </w:rPr>
-            </w:pPr>
-            <w:r>
-              <w:rPr>
-                <w:b/>
-                <w:sz w:val="24"/>
-                <w:szCs w:val="24"/>
-                <w:lang w:val="de-DE"/>
-              </w:rPr>
-              <w:t>Alternativni tok 1:</w:t>
-            </w:r>
-            <w:r>
-              <w:rPr>
-                <w:b/>
-                <w:sz w:val="24"/>
-                <w:szCs w:val="24"/>
-                <w:lang w:val="de-DE"/>
-              </w:rPr>
-              <w:br/>
-            </w:r>
-            <w:r>
-              <w:rPr>
-                <w:sz w:val="24"/>
-                <w:szCs w:val="24"/>
-                <w:lang w:val="de-DE"/>
-              </w:rPr>
-              <w:t>Korisnik u svakom</w:t>
-            </w:r>
-            <w:r>
-              <w:rPr>
-                <w:sz w:val="24"/>
-                <w:szCs w:val="24"/>
-                <w:lang w:val="de-DE"/>
-              </w:rPr>
-              <w:t xml:space="preserve"> trenutku može napustiti sistem</w:t>
-            </w:r>
-          </w:p>
-        </w:tc>
-      </w:tr>
-    </w:tbl>
-    <w:p>
-      <w:pPr>
-        <w:jc w:val="center"/>
-        <w:rPr>
-          <w:sz w:val="24"/>
-          <w:szCs w:val="24"/>
-          <w:lang w:val="de-DE"/>
-        </w:rPr>
-      </w:pPr>
-      <w:bookmarkStart w:id="0" w:name="_GoBack"/>
-      <w:bookmarkEnd w:id="0"/>
     </w:p>
     <w:sectPr>
       <w:pgSz w:w="12240" w:h="15840"/>
@@ -10426,7 +9402,7 @@
 </file>
 
 <file path=word/numbering.xml><?xml version="1.0" encoding="utf-8"?>
-<w:numbering xmlns:wpc="http://schemas.microsoft.com/office/word/2010/wordprocessingCanvas" xmlns:mc="http://schemas.openxmlformats.org/markup-compatibility/2006" xmlns:o="urn:schemas-microsoft-com:office:office" xmlns:r="http://schemas.openxmlformats.org/officeDocument/2006/relationships" xmlns:m="http://schemas.openxmlformats.org/officeDocument/2006/math" xmlns:v="urn:schemas-microsoft-com:vml" xmlns:wp14="http://schemas.microsoft.com/office/word/2010/wordprocessingDrawing" xmlns:wp="http://schemas.openxmlformats.org/drawingml/2006/wordprocessingDrawing" xmlns:w10="urn:schemas-microsoft-com:office:word" xmlns:w="http://schemas.openxmlformats.org/wordprocessingml/2006/main" xmlns:w14="http://schemas.microsoft.com/office/word/2010/wordml" xmlns:wpg="http://schemas.microsoft.com/office/word/2010/wordprocessingGroup" xmlns:wpi="http://schemas.microsoft.com/office/word/2010/wordprocessingInk" xmlns:wne="http://schemas.microsoft.com/office/word/2006/wordml" xmlns:wps="http://schemas.microsoft.com/office/word/2010/wordprocessingShape" mc:Ignorable="w14 wp14">
+<w:numbering xmlns:wpc="http://schemas.microsoft.com/office/word/2010/wordprocessingCanvas" xmlns:mo="http://schemas.microsoft.com/office/mac/office/2008/main" xmlns:mc="http://schemas.openxmlformats.org/markup-compatibility/2006" xmlns:mv="urn:schemas-microsoft-com:mac:vml" xmlns:o="urn:schemas-microsoft-com:office:office" xmlns:r="http://schemas.openxmlformats.org/officeDocument/2006/relationships" xmlns:m="http://schemas.openxmlformats.org/officeDocument/2006/math" xmlns:v="urn:schemas-microsoft-com:vml" xmlns:wp14="http://schemas.microsoft.com/office/word/2010/wordprocessingDrawing" xmlns:wp="http://schemas.openxmlformats.org/drawingml/2006/wordprocessingDrawing" xmlns:w10="urn:schemas-microsoft-com:office:word" xmlns:w="http://schemas.openxmlformats.org/wordprocessingml/2006/main" xmlns:w14="http://schemas.microsoft.com/office/word/2010/wordml" xmlns:wpg="http://schemas.microsoft.com/office/word/2010/wordprocessingGroup" xmlns:wpi="http://schemas.microsoft.com/office/word/2010/wordprocessingInk" xmlns:wne="http://schemas.microsoft.com/office/word/2006/wordml" xmlns:wps="http://schemas.microsoft.com/office/word/2010/wordprocessingShape" mc:Ignorable="w14 wp14">
   <w:abstractNum w:abstractNumId="0">
     <w:nsid w:val="173F054D"/>
     <w:multiLevelType w:val="hybridMultilevel"/>
@@ -12089,7 +11065,7 @@
       </w:pPr>
     </w:pPrDefault>
   </w:docDefaults>
-  <w:latentStyles w:defLockedState="0" w:defUIPriority="99" w:defSemiHidden="1" w:defUnhideWhenUsed="1" w:defQFormat="0" w:count="267">
+  <w:latentStyles w:defLockedState="0" w:defUIPriority="99" w:defSemiHidden="1" w:defUnhideWhenUsed="1" w:defQFormat="0" w:count="276">
     <w:lsdException w:name="Normal" w:semiHidden="0" w:uiPriority="0" w:unhideWhenUsed="0" w:qFormat="1"/>
     <w:lsdException w:name="heading 1" w:semiHidden="0" w:uiPriority="9" w:unhideWhenUsed="0" w:qFormat="1"/>
     <w:lsdException w:name="heading 2" w:uiPriority="9" w:qFormat="1"/>
@@ -12235,7 +11211,6 @@
   <w:style w:type="character" w:default="1" w:styleId="DefaultParagraphFont">
     <w:name w:val="Default Paragraph Font"/>
     <w:uiPriority w:val="1"/>
-    <w:semiHidden/>
     <w:unhideWhenUsed/>
   </w:style>
   <w:style w:type="table" w:default="1" w:styleId="TableNormal">
@@ -12268,6 +11243,7 @@
       <w:spacing w:after="0" w:line="240" w:lineRule="auto"/>
     </w:pPr>
     <w:tblPr>
+      <w:tblInd w:w="0" w:type="dxa"/>
       <w:tblBorders>
         <w:top w:val="single" w:sz="4" w:space="0" w:color="auto"/>
         <w:left w:val="single" w:sz="4" w:space="0" w:color="auto"/>
@@ -12276,6 +11252,12 @@
         <w:insideH w:val="single" w:sz="4" w:space="0" w:color="auto"/>
         <w:insideV w:val="single" w:sz="4" w:space="0" w:color="auto"/>
       </w:tblBorders>
+      <w:tblCellMar>
+        <w:top w:w="0" w:type="dxa"/>
+        <w:left w:w="108" w:type="dxa"/>
+        <w:bottom w:w="0" w:type="dxa"/>
+        <w:right w:w="108" w:type="dxa"/>
+      </w:tblCellMar>
     </w:tblPr>
   </w:style>
   <w:style w:type="paragraph" w:styleId="BalloonText">
@@ -12312,7 +11294,7 @@
 </file>
 
 <file path=word/stylesWithEffects.xml><?xml version="1.0" encoding="utf-8"?>
-<w:styles xmlns:wpc="http://schemas.microsoft.com/office/word/2010/wordprocessingCanvas" xmlns:mc="http://schemas.openxmlformats.org/markup-compatibility/2006" xmlns:o="urn:schemas-microsoft-com:office:office" xmlns:r="http://schemas.openxmlformats.org/officeDocument/2006/relationships" xmlns:m="http://schemas.openxmlformats.org/officeDocument/2006/math" xmlns:v="urn:schemas-microsoft-com:vml" xmlns:wp14="http://schemas.microsoft.com/office/word/2010/wordprocessingDrawing" xmlns:wp="http://schemas.openxmlformats.org/drawingml/2006/wordprocessingDrawing" xmlns:w10="urn:schemas-microsoft-com:office:word" xmlns:w="http://schemas.openxmlformats.org/wordprocessingml/2006/main" xmlns:w14="http://schemas.microsoft.com/office/word/2010/wordml" xmlns:wpg="http://schemas.microsoft.com/office/word/2010/wordprocessingGroup" xmlns:wpi="http://schemas.microsoft.com/office/word/2010/wordprocessingInk" xmlns:wne="http://schemas.microsoft.com/office/word/2006/wordml" xmlns:wps="http://schemas.microsoft.com/office/word/2010/wordprocessingShape" mc:Ignorable="w14 wp14">
+<w:styles xmlns:wpc="http://schemas.microsoft.com/office/word/2010/wordprocessingCanvas" xmlns:mo="http://schemas.microsoft.com/office/mac/office/2008/main" xmlns:mc="http://schemas.openxmlformats.org/markup-compatibility/2006" xmlns:mv="urn:schemas-microsoft-com:mac:vml" xmlns:o="urn:schemas-microsoft-com:office:office" xmlns:r="http://schemas.openxmlformats.org/officeDocument/2006/relationships" xmlns:m="http://schemas.openxmlformats.org/officeDocument/2006/math" xmlns:v="urn:schemas-microsoft-com:vml" xmlns:wp14="http://schemas.microsoft.com/office/word/2010/wordprocessingDrawing" xmlns:wp="http://schemas.openxmlformats.org/drawingml/2006/wordprocessingDrawing" xmlns:w10="urn:schemas-microsoft-com:office:word" xmlns:w="http://schemas.openxmlformats.org/wordprocessingml/2006/main" xmlns:w14="http://schemas.microsoft.com/office/word/2010/wordml" xmlns:wpg="http://schemas.microsoft.com/office/word/2010/wordprocessingGroup" xmlns:wpi="http://schemas.microsoft.com/office/word/2010/wordprocessingInk" xmlns:wne="http://schemas.microsoft.com/office/word/2006/wordml" xmlns:wps="http://schemas.microsoft.com/office/word/2010/wordprocessingShape" mc:Ignorable="w14 wp14">
   <w:docDefaults>
     <w:rPrDefault>
       <w:rPr>
@@ -12328,7 +11310,7 @@
       </w:pPr>
     </w:pPrDefault>
   </w:docDefaults>
-  <w:latentStyles w:defLockedState="0" w:defUIPriority="99" w:defSemiHidden="1" w:defUnhideWhenUsed="1" w:defQFormat="0" w:count="267">
+  <w:latentStyles w:defLockedState="0" w:defUIPriority="99" w:defSemiHidden="1" w:defUnhideWhenUsed="1" w:defQFormat="0" w:count="276">
     <w:lsdException w:name="Normal" w:semiHidden="0" w:uiPriority="0" w:unhideWhenUsed="0" w:qFormat="1"/>
     <w:lsdException w:name="heading 1" w:semiHidden="0" w:uiPriority="9" w:unhideWhenUsed="0" w:qFormat="1"/>
     <w:lsdException w:name="heading 2" w:uiPriority="9" w:qFormat="1"/>
@@ -12474,7 +11456,6 @@
   <w:style w:type="character" w:default="1" w:styleId="DefaultParagraphFont">
     <w:name w:val="Default Paragraph Font"/>
     <w:uiPriority w:val="1"/>
-    <w:semiHidden/>
     <w:unhideWhenUsed/>
   </w:style>
   <w:style w:type="table" w:default="1" w:styleId="TableNormal">
@@ -12507,6 +11488,7 @@
       <w:spacing w:after="0" w:line="240" w:lineRule="auto"/>
     </w:pPr>
     <w:tblPr>
+      <w:tblInd w:w="0" w:type="dxa"/>
       <w:tblBorders>
         <w:top w:val="single" w:sz="4" w:space="0" w:color="auto"/>
         <w:left w:val="single" w:sz="4" w:space="0" w:color="auto"/>
@@ -12515,6 +11497,12 @@
         <w:insideH w:val="single" w:sz="4" w:space="0" w:color="auto"/>
         <w:insideV w:val="single" w:sz="4" w:space="0" w:color="auto"/>
       </w:tblBorders>
+      <w:tblCellMar>
+        <w:top w:w="0" w:type="dxa"/>
+        <w:left w:w="108" w:type="dxa"/>
+        <w:bottom w:w="0" w:type="dxa"/>
+        <w:right w:w="108" w:type="dxa"/>
+      </w:tblCellMar>
     </w:tblPr>
   </w:style>
   <w:style w:type="paragraph" w:styleId="BalloonText">

</xml_diff>

<commit_message>
Updated use case doc
</commit_message>
<xml_diff>
--- a/Use Case - Goran.docx
+++ b/Use Case - Goran.docx
@@ -786,7 +786,7 @@
           <w:shd w:val="clear" w:color="auto" w:fill="FFFFFF"/>
           <w:lang w:val="bs-Latn-BA"/>
         </w:rPr>
-        <w:t xml:space="preserve"> parkinge i održava</w:t>
+        <w:t xml:space="preserve"> parkinge</w:t>
       </w:r>
       <w:r>
         <w:rPr>
@@ -796,7 +796,7 @@
           <w:shd w:val="clear" w:color="auto" w:fill="FFFFFF"/>
           <w:lang w:val="bs-Latn-BA"/>
         </w:rPr>
-        <w:t xml:space="preserve"> sistem. </w:t>
+        <w:t xml:space="preserve">. </w:t>
       </w:r>
     </w:p>
     <w:p>
@@ -2239,21 +2239,7 @@
                 <w:sz w:val="24"/>
                 <w:szCs w:val="24"/>
               </w:rPr>
-              <w:t>Az</w:t>
-            </w:r>
-            <w:r>
-              <w:rPr>
-                <w:sz w:val="24"/>
-                <w:szCs w:val="24"/>
-              </w:rPr>
-              <w:t>uriranje</w:t>
-            </w:r>
-            <w:r>
-              <w:rPr>
-                <w:sz w:val="24"/>
-                <w:szCs w:val="24"/>
-              </w:rPr>
-              <w:t>Sadrzaja</w:t>
+              <w:t>DodatiParking</w:t>
             </w:r>
             <w:proofErr w:type="spellEnd"/>
           </w:p>
@@ -2324,39 +2310,7 @@
                 <w:sz w:val="24"/>
                 <w:szCs w:val="24"/>
               </w:rPr>
-              <w:t>ažurirati</w:t>
-            </w:r>
-            <w:proofErr w:type="spellEnd"/>
-            <w:r>
-              <w:rPr>
-                <w:sz w:val="24"/>
-                <w:szCs w:val="24"/>
-              </w:rPr>
-              <w:t xml:space="preserve"> </w:t>
-            </w:r>
-            <w:proofErr w:type="spellStart"/>
-            <w:r>
-              <w:rPr>
-                <w:sz w:val="24"/>
-                <w:szCs w:val="24"/>
-              </w:rPr>
-              <w:t>korisnike</w:t>
-            </w:r>
-            <w:proofErr w:type="spellEnd"/>
-            <w:r>
-              <w:rPr>
-                <w:sz w:val="24"/>
-                <w:szCs w:val="24"/>
-              </w:rPr>
-              <w:t xml:space="preserve"> </w:t>
-            </w:r>
-            <w:proofErr w:type="spellStart"/>
-            <w:r>
-              <w:rPr>
-                <w:sz w:val="24"/>
-                <w:szCs w:val="24"/>
-              </w:rPr>
-              <w:t>i</w:t>
+              <w:t>dodati</w:t>
             </w:r>
             <w:proofErr w:type="spellEnd"/>
             <w:r>
@@ -2432,7 +2386,7 @@
                 <w:sz w:val="24"/>
                 <w:szCs w:val="24"/>
               </w:rPr>
-              <w:t>BrisanjeSadrzaja</w:t>
+              <w:t>BrisatiParking</w:t>
             </w:r>
             <w:proofErr w:type="spellEnd"/>
           </w:p>
@@ -2504,38 +2458,6 @@
                 <w:szCs w:val="24"/>
               </w:rPr>
               <w:t>brisati</w:t>
-            </w:r>
-            <w:proofErr w:type="spellEnd"/>
-            <w:r>
-              <w:rPr>
-                <w:sz w:val="24"/>
-                <w:szCs w:val="24"/>
-              </w:rPr>
-              <w:t xml:space="preserve"> </w:t>
-            </w:r>
-            <w:proofErr w:type="spellStart"/>
-            <w:r>
-              <w:rPr>
-                <w:sz w:val="24"/>
-                <w:szCs w:val="24"/>
-              </w:rPr>
-              <w:t>korisnike</w:t>
-            </w:r>
-            <w:proofErr w:type="spellEnd"/>
-            <w:r>
-              <w:rPr>
-                <w:sz w:val="24"/>
-                <w:szCs w:val="24"/>
-              </w:rPr>
-              <w:t xml:space="preserve"> </w:t>
-            </w:r>
-            <w:proofErr w:type="spellStart"/>
-            <w:r>
-              <w:rPr>
-                <w:sz w:val="24"/>
-                <w:szCs w:val="24"/>
-              </w:rPr>
-              <w:t>i</w:t>
             </w:r>
             <w:proofErr w:type="spellEnd"/>
             <w:r>
@@ -3934,8 +3856,6 @@
               </w:rPr>
               <w:t xml:space="preserve"> tablicu</w:t>
             </w:r>
-            <w:bookmarkStart w:id="0" w:name="_GoBack"/>
-            <w:bookmarkEnd w:id="0"/>
           </w:p>
           <w:p>
             <w:pPr>
@@ -7735,14 +7655,14 @@
                 <w:sz w:val="24"/>
                 <w:szCs w:val="24"/>
               </w:rPr>
-              <w:t>Dodavanje</w:t>
-            </w:r>
-            <w:r>
-              <w:rPr>
-                <w:sz w:val="24"/>
-                <w:szCs w:val="24"/>
-              </w:rPr>
-              <w:t>Sadrzaja</w:t>
+              <w:t>Doda</w:t>
+            </w:r>
+            <w:r>
+              <w:rPr>
+                <w:sz w:val="24"/>
+                <w:szCs w:val="24"/>
+              </w:rPr>
+              <w:t>tiParking</w:t>
             </w:r>
             <w:proofErr w:type="spellEnd"/>
           </w:p>
@@ -8045,25 +7965,16 @@
                 <w:sz w:val="24"/>
                 <w:szCs w:val="24"/>
               </w:rPr>
-              <w:t>Dodavanje</w:t>
-            </w:r>
-            <w:proofErr w:type="spellEnd"/>
-            <w:r>
-              <w:rPr>
-                <w:sz w:val="24"/>
-                <w:szCs w:val="24"/>
-              </w:rPr>
-              <w:t xml:space="preserve"> </w:t>
-            </w:r>
-            <w:proofErr w:type="spellStart"/>
-            <w:r>
-              <w:rPr>
-                <w:sz w:val="24"/>
-                <w:szCs w:val="24"/>
-              </w:rPr>
-              <w:t>parkinga</w:t>
-            </w:r>
-            <w:proofErr w:type="spellEnd"/>
+              <w:t>Dodati</w:t>
+            </w:r>
+            <w:proofErr w:type="spellEnd"/>
+            <w:r>
+              <w:rPr>
+                <w:sz w:val="24"/>
+                <w:szCs w:val="24"/>
+              </w:rPr>
+              <w:t xml:space="preserve"> parking</w:t>
+            </w:r>
             <w:r>
               <w:rPr>
                 <w:sz w:val="24"/>
@@ -8939,7 +8850,14 @@
                 <w:sz w:val="24"/>
                 <w:szCs w:val="24"/>
               </w:rPr>
-              <w:t>BrisanjeSadrzaja</w:t>
+              <w:t>Brisa</w:t>
+            </w:r>
+            <w:r>
+              <w:rPr>
+                <w:sz w:val="24"/>
+                <w:szCs w:val="24"/>
+              </w:rPr>
+              <w:t>tiParking</w:t>
             </w:r>
             <w:proofErr w:type="spellEnd"/>
           </w:p>
@@ -9123,16 +9041,44 @@
                 <w:szCs w:val="24"/>
                 <w:lang w:val="de-DE"/>
               </w:rPr>
-              <w:t>Slučaj upotrebe počinje kada se korisnik odabare „Brisanje</w:t>
-            </w:r>
-            <w:r>
-              <w:rPr>
-                <w:sz w:val="24"/>
-                <w:szCs w:val="24"/>
-                <w:lang w:val="de-DE"/>
-              </w:rPr>
-              <w:t xml:space="preserve"> parkinga</w:t>
-            </w:r>
+              <w:t xml:space="preserve">Slučaj upotrebe počinje </w:t>
+            </w:r>
+            <w:r>
+              <w:rPr>
+                <w:sz w:val="24"/>
+                <w:szCs w:val="24"/>
+                <w:lang w:val="de-DE"/>
+              </w:rPr>
+              <w:t>kada se korisnik odabare „</w:t>
+            </w:r>
+            <w:proofErr w:type="spellStart"/>
+            <w:r>
+              <w:rPr>
+                <w:sz w:val="24"/>
+                <w:szCs w:val="24"/>
+                <w:lang w:val="de-DE"/>
+              </w:rPr>
+              <w:t>Brisati</w:t>
+            </w:r>
+            <w:proofErr w:type="spellEnd"/>
+            <w:r>
+              <w:rPr>
+                <w:sz w:val="24"/>
+                <w:szCs w:val="24"/>
+                <w:lang w:val="de-DE"/>
+              </w:rPr>
+              <w:t xml:space="preserve"> </w:t>
+            </w:r>
+            <w:r>
+              <w:rPr>
+                <w:sz w:val="24"/>
+                <w:szCs w:val="24"/>
+                <w:lang w:val="de-DE"/>
+              </w:rPr>
+              <w:t>parking</w:t>
+            </w:r>
+            <w:bookmarkStart w:id="0" w:name="_GoBack"/>
+            <w:bookmarkEnd w:id="0"/>
             <w:r>
               <w:rPr>
                 <w:sz w:val="24"/>
@@ -11211,6 +11157,7 @@
   <w:style w:type="character" w:default="1" w:styleId="DefaultParagraphFont">
     <w:name w:val="Default Paragraph Font"/>
     <w:uiPriority w:val="1"/>
+    <w:semiHidden/>
     <w:unhideWhenUsed/>
   </w:style>
   <w:style w:type="table" w:default="1" w:styleId="TableNormal">
@@ -11456,6 +11403,7 @@
   <w:style w:type="character" w:default="1" w:styleId="DefaultParagraphFont">
     <w:name w:val="Default Paragraph Font"/>
     <w:uiPriority w:val="1"/>
+    <w:semiHidden/>
     <w:unhideWhenUsed/>
   </w:style>
   <w:style w:type="table" w:default="1" w:styleId="TableNormal">

</xml_diff>